<commit_message>
close #9 [10/04] 17h40 às 18h35
</commit_message>
<xml_diff>
--- a/documentos projeto/PGE03.docx
+++ b/documentos projeto/PGE03.docx
@@ -5,7 +5,7 @@
     <w:tbl>
       <w:tblPr>
         <w:jc w:val="left"/>
-        <w:tblInd w:w="-10" w:type="dxa"/>
+        <w:tblInd w:w="-15" w:type="dxa"/>
         <w:tblBorders>
           <w:top w:val="single" w:sz="4" w:space="0" w:color="999999"/>
           <w:left w:val="single" w:sz="4" w:space="0" w:color="999999"/>
@@ -16,16 +16,16 @@
         </w:tblBorders>
         <w:tblCellMar>
           <w:top w:w="0" w:type="dxa"/>
-          <w:left w:w="18" w:type="dxa"/>
+          <w:left w:w="13" w:type="dxa"/>
           <w:bottom w:w="0" w:type="dxa"/>
           <w:right w:w="0" w:type="dxa"/>
         </w:tblCellMar>
       </w:tblPr>
       <w:tblGrid>
-        <w:gridCol w:w="734"/>
-        <w:gridCol w:w="1127"/>
+        <w:gridCol w:w="733"/>
+        <w:gridCol w:w="1126"/>
         <w:gridCol w:w="2419"/>
-        <w:gridCol w:w="4391"/>
+        <w:gridCol w:w="4392"/>
       </w:tblGrid>
       <w:tr>
         <w:trPr>
@@ -34,7 +34,7 @@
         </w:trPr>
         <w:tc>
           <w:tcPr>
-            <w:tcW w:w="8671" w:type="dxa"/>
+            <w:tcW w:w="8670" w:type="dxa"/>
             <w:gridSpan w:val="4"/>
             <w:tcBorders>
               <w:top w:val="single" w:sz="4" w:space="0" w:color="999999"/>
@@ -46,7 +46,7 @@
             </w:tcBorders>
             <w:shd w:fill="DBE5F1" w:val="clear"/>
             <w:tcMar>
-              <w:left w:w="18" w:type="dxa"/>
+              <w:left w:w="13" w:type="dxa"/>
             </w:tcMar>
             <w:vAlign w:val="center"/>
           </w:tcPr>
@@ -73,7 +73,7 @@
         </w:trPr>
         <w:tc>
           <w:tcPr>
-            <w:tcW w:w="734" w:type="dxa"/>
+            <w:tcW w:w="733" w:type="dxa"/>
             <w:tcBorders>
               <w:top w:val="single" w:sz="4" w:space="0" w:color="999999"/>
               <w:left w:val="single" w:sz="4" w:space="0" w:color="999999"/>
@@ -84,7 +84,7 @@
             </w:tcBorders>
             <w:shd w:fill="DBE5F1" w:val="clear"/>
             <w:tcMar>
-              <w:left w:w="18" w:type="dxa"/>
+              <w:left w:w="13" w:type="dxa"/>
             </w:tcMar>
             <w:vAlign w:val="center"/>
           </w:tcPr>
@@ -105,7 +105,7 @@
         </w:tc>
         <w:tc>
           <w:tcPr>
-            <w:tcW w:w="1127" w:type="dxa"/>
+            <w:tcW w:w="1126" w:type="dxa"/>
             <w:tcBorders>
               <w:top w:val="single" w:sz="4" w:space="0" w:color="999999"/>
               <w:left w:val="single" w:sz="4" w:space="0" w:color="999999"/>
@@ -116,7 +116,7 @@
             </w:tcBorders>
             <w:shd w:fill="DBE5F1" w:val="clear"/>
             <w:tcMar>
-              <w:left w:w="18" w:type="dxa"/>
+              <w:left w:w="13" w:type="dxa"/>
             </w:tcMar>
             <w:vAlign w:val="center"/>
           </w:tcPr>
@@ -148,7 +148,7 @@
             </w:tcBorders>
             <w:shd w:fill="DBE5F1" w:val="clear"/>
             <w:tcMar>
-              <w:left w:w="18" w:type="dxa"/>
+              <w:left w:w="13" w:type="dxa"/>
             </w:tcMar>
             <w:vAlign w:val="center"/>
           </w:tcPr>
@@ -169,7 +169,7 @@
         </w:tc>
         <w:tc>
           <w:tcPr>
-            <w:tcW w:w="4391" w:type="dxa"/>
+            <w:tcW w:w="4392" w:type="dxa"/>
             <w:tcBorders>
               <w:top w:val="single" w:sz="4" w:space="0" w:color="999999"/>
               <w:left w:val="single" w:sz="4" w:space="0" w:color="999999"/>
@@ -180,7 +180,7 @@
             </w:tcBorders>
             <w:shd w:fill="DBE5F1" w:val="clear"/>
             <w:tcMar>
-              <w:left w:w="18" w:type="dxa"/>
+              <w:left w:w="13" w:type="dxa"/>
             </w:tcMar>
             <w:vAlign w:val="center"/>
           </w:tcPr>
@@ -207,7 +207,7 @@
         </w:trPr>
         <w:tc>
           <w:tcPr>
-            <w:tcW w:w="734" w:type="dxa"/>
+            <w:tcW w:w="733" w:type="dxa"/>
             <w:tcBorders>
               <w:top w:val="single" w:sz="4" w:space="0" w:color="999999"/>
               <w:left w:val="single" w:sz="4" w:space="0" w:color="999999"/>
@@ -218,7 +218,7 @@
             </w:tcBorders>
             <w:shd w:fill="FFFFFF" w:val="clear"/>
             <w:tcMar>
-              <w:left w:w="18" w:type="dxa"/>
+              <w:left w:w="13" w:type="dxa"/>
             </w:tcMar>
             <w:vAlign w:val="center"/>
           </w:tcPr>
@@ -235,7 +235,7 @@
         </w:tc>
         <w:tc>
           <w:tcPr>
-            <w:tcW w:w="1127" w:type="dxa"/>
+            <w:tcW w:w="1126" w:type="dxa"/>
             <w:tcBorders>
               <w:top w:val="single" w:sz="4" w:space="0" w:color="999999"/>
               <w:left w:val="single" w:sz="4" w:space="0" w:color="999999"/>
@@ -246,7 +246,7 @@
             </w:tcBorders>
             <w:shd w:fill="FFFFFF" w:val="clear"/>
             <w:tcMar>
-              <w:left w:w="18" w:type="dxa"/>
+              <w:left w:w="13" w:type="dxa"/>
             </w:tcMar>
             <w:vAlign w:val="center"/>
           </w:tcPr>
@@ -274,7 +274,7 @@
             </w:tcBorders>
             <w:shd w:fill="FFFFFF" w:val="clear"/>
             <w:tcMar>
-              <w:left w:w="18" w:type="dxa"/>
+              <w:left w:w="13" w:type="dxa"/>
             </w:tcMar>
             <w:vAlign w:val="center"/>
           </w:tcPr>
@@ -291,7 +291,7 @@
         </w:tc>
         <w:tc>
           <w:tcPr>
-            <w:tcW w:w="4391" w:type="dxa"/>
+            <w:tcW w:w="4392" w:type="dxa"/>
             <w:tcBorders>
               <w:top w:val="single" w:sz="4" w:space="0" w:color="999999"/>
               <w:left w:val="single" w:sz="4" w:space="0" w:color="999999"/>
@@ -302,7 +302,7 @@
             </w:tcBorders>
             <w:shd w:fill="FFFFFF" w:val="clear"/>
             <w:tcMar>
-              <w:left w:w="18" w:type="dxa"/>
+              <w:left w:w="13" w:type="dxa"/>
             </w:tcMar>
             <w:vAlign w:val="center"/>
           </w:tcPr>
@@ -325,7 +325,7 @@
         </w:trPr>
         <w:tc>
           <w:tcPr>
-            <w:tcW w:w="734" w:type="dxa"/>
+            <w:tcW w:w="733" w:type="dxa"/>
             <w:tcBorders>
               <w:top w:val="nil"/>
               <w:left w:val="single" w:sz="4" w:space="0" w:color="999999"/>
@@ -336,7 +336,7 @@
             </w:tcBorders>
             <w:shd w:fill="FFFFFF" w:val="clear"/>
             <w:tcMar>
-              <w:left w:w="18" w:type="dxa"/>
+              <w:left w:w="13" w:type="dxa"/>
             </w:tcMar>
             <w:vAlign w:val="center"/>
           </w:tcPr>
@@ -353,7 +353,7 @@
         </w:tc>
         <w:tc>
           <w:tcPr>
-            <w:tcW w:w="1127" w:type="dxa"/>
+            <w:tcW w:w="1126" w:type="dxa"/>
             <w:tcBorders>
               <w:top w:val="nil"/>
               <w:left w:val="single" w:sz="4" w:space="0" w:color="999999"/>
@@ -364,7 +364,7 @@
             </w:tcBorders>
             <w:shd w:fill="FFFFFF" w:val="clear"/>
             <w:tcMar>
-              <w:left w:w="18" w:type="dxa"/>
+              <w:left w:w="13" w:type="dxa"/>
             </w:tcMar>
             <w:vAlign w:val="center"/>
           </w:tcPr>
@@ -375,11 +375,7 @@
             </w:pPr>
             <w:r>
               <w:rPr/>
-              <w:t>10</w:t>
-            </w:r>
-            <w:r>
-              <w:rPr/>
-              <w:t>/09/2016</w:t>
+              <w:t>10/09/2016</w:t>
             </w:r>
           </w:p>
         </w:tc>
@@ -396,7 +392,7 @@
             </w:tcBorders>
             <w:shd w:fill="FFFFFF" w:val="clear"/>
             <w:tcMar>
-              <w:left w:w="18" w:type="dxa"/>
+              <w:left w:w="13" w:type="dxa"/>
             </w:tcMar>
             <w:vAlign w:val="center"/>
           </w:tcPr>
@@ -413,7 +409,7 @@
         </w:tc>
         <w:tc>
           <w:tcPr>
-            <w:tcW w:w="4391" w:type="dxa"/>
+            <w:tcW w:w="4392" w:type="dxa"/>
             <w:tcBorders>
               <w:top w:val="nil"/>
               <w:left w:val="single" w:sz="4" w:space="0" w:color="999999"/>
@@ -424,7 +420,7 @@
             </w:tcBorders>
             <w:shd w:fill="FFFFFF" w:val="clear"/>
             <w:tcMar>
-              <w:left w:w="18" w:type="dxa"/>
+              <w:left w:w="13" w:type="dxa"/>
             </w:tcMar>
             <w:vAlign w:val="center"/>
           </w:tcPr>
@@ -874,11 +870,11 @@
       </w:pPr>
       <w:r>
         <w:rPr/>
-        <w:t xml:space="preserve">Este documento especifica os limites do projeto, </w:t>
-      </w:r>
-      <w:r>
-        <w:rPr/>
-        <w:t>Descrever de forma clara qual trabalho deverá ser realizado e quais entregas serão produzidas.</w:t>
+        <w:t xml:space="preserve">Este plano de gerenciamento define os limites do projeto em está inscrito. Serão realizadas </w:t>
+      </w:r>
+      <w:r>
+        <w:rPr/>
+        <w:t>.</w:t>
       </w:r>
     </w:p>
     <w:p>
@@ -908,8 +904,8 @@
         </w:numPr>
         <w:rPr/>
       </w:pPr>
-      <w:bookmarkStart w:id="1" w:name="_Toc417921955"/>
-      <w:bookmarkStart w:id="2" w:name="_Toc383380604"/>
+      <w:bookmarkStart w:id="1" w:name="_Toc383380604"/>
+      <w:bookmarkStart w:id="2" w:name="_Toc417921955"/>
       <w:bookmarkEnd w:id="1"/>
       <w:bookmarkEnd w:id="2"/>
       <w:r>
@@ -945,8 +941,8 @@
         </w:numPr>
         <w:rPr/>
       </w:pPr>
-      <w:bookmarkStart w:id="3" w:name="_Toc417921956"/>
-      <w:bookmarkStart w:id="4" w:name="_Toc383380605"/>
+      <w:bookmarkStart w:id="3" w:name="_Toc383380605"/>
+      <w:bookmarkStart w:id="4" w:name="_Toc417921956"/>
       <w:bookmarkEnd w:id="3"/>
       <w:bookmarkEnd w:id="4"/>
       <w:r>
@@ -993,8 +989,8 @@
         </w:numPr>
         <w:rPr/>
       </w:pPr>
-      <w:bookmarkStart w:id="5" w:name="_Toc417921957"/>
-      <w:bookmarkStart w:id="6" w:name="_Toc383380606"/>
+      <w:bookmarkStart w:id="5" w:name="_Toc383380606"/>
+      <w:bookmarkStart w:id="6" w:name="_Toc417921957"/>
       <w:bookmarkEnd w:id="5"/>
       <w:bookmarkEnd w:id="6"/>
       <w:r>
@@ -1039,8 +1035,8 @@
         </w:numPr>
         <w:rPr/>
       </w:pPr>
-      <w:bookmarkStart w:id="7" w:name="_Toc417921958"/>
-      <w:bookmarkStart w:id="8" w:name="_Toc383380607"/>
+      <w:bookmarkStart w:id="7" w:name="_Toc383380607"/>
+      <w:bookmarkStart w:id="8" w:name="_Toc417921958"/>
       <w:bookmarkEnd w:id="7"/>
       <w:bookmarkEnd w:id="8"/>
       <w:r>
@@ -1225,8 +1221,8 @@
         </w:numPr>
         <w:rPr/>
       </w:pPr>
-      <w:bookmarkStart w:id="12" w:name="_Toc417921961"/>
-      <w:bookmarkStart w:id="13" w:name="_Toc383380610"/>
+      <w:bookmarkStart w:id="12" w:name="_Toc383380610"/>
+      <w:bookmarkStart w:id="13" w:name="_Toc417921961"/>
       <w:bookmarkEnd w:id="12"/>
       <w:bookmarkEnd w:id="13"/>
       <w:r>
@@ -1390,7 +1386,7 @@
     <w:tbl>
       <w:tblPr>
         <w:jc w:val="left"/>
-        <w:tblInd w:w="-10" w:type="dxa"/>
+        <w:tblInd w:w="-15" w:type="dxa"/>
         <w:tblBorders>
           <w:top w:val="single" w:sz="4" w:space="0" w:color="999999"/>
           <w:left w:val="single" w:sz="4" w:space="0" w:color="999999"/>
@@ -1401,15 +1397,15 @@
         </w:tblBorders>
         <w:tblCellMar>
           <w:top w:w="0" w:type="dxa"/>
-          <w:left w:w="18" w:type="dxa"/>
+          <w:left w:w="13" w:type="dxa"/>
           <w:bottom w:w="0" w:type="dxa"/>
           <w:right w:w="0" w:type="dxa"/>
         </w:tblCellMar>
       </w:tblPr>
       <w:tblGrid>
         <w:gridCol w:w="2435"/>
-        <w:gridCol w:w="4678"/>
-        <w:gridCol w:w="1562"/>
+        <w:gridCol w:w="4677"/>
+        <w:gridCol w:w="1563"/>
       </w:tblGrid>
       <w:tr>
         <w:trPr>
@@ -1430,7 +1426,7 @@
             </w:tcBorders>
             <w:shd w:fill="DBE5F1" w:val="clear"/>
             <w:tcMar>
-              <w:left w:w="18" w:type="dxa"/>
+              <w:left w:w="13" w:type="dxa"/>
             </w:tcMar>
             <w:vAlign w:val="center"/>
           </w:tcPr>
@@ -1469,7 +1465,7 @@
             </w:tcBorders>
             <w:shd w:fill="DBE5F1" w:val="clear"/>
             <w:tcMar>
-              <w:left w:w="18" w:type="dxa"/>
+              <w:left w:w="13" w:type="dxa"/>
             </w:tcMar>
             <w:vAlign w:val="center"/>
           </w:tcPr>
@@ -1491,7 +1487,7 @@
         </w:tc>
         <w:tc>
           <w:tcPr>
-            <w:tcW w:w="4678" w:type="dxa"/>
+            <w:tcW w:w="4677" w:type="dxa"/>
             <w:tcBorders>
               <w:top w:val="single" w:sz="4" w:space="0" w:color="999999"/>
               <w:left w:val="single" w:sz="4" w:space="0" w:color="999999"/>
@@ -1502,7 +1498,7 @@
             </w:tcBorders>
             <w:shd w:fill="DBE5F1" w:val="clear"/>
             <w:tcMar>
-              <w:left w:w="18" w:type="dxa"/>
+              <w:left w:w="13" w:type="dxa"/>
             </w:tcMar>
             <w:vAlign w:val="center"/>
           </w:tcPr>
@@ -1524,7 +1520,7 @@
         </w:tc>
         <w:tc>
           <w:tcPr>
-            <w:tcW w:w="1562" w:type="dxa"/>
+            <w:tcW w:w="1563" w:type="dxa"/>
             <w:tcBorders>
               <w:top w:val="single" w:sz="4" w:space="0" w:color="999999"/>
               <w:left w:val="single" w:sz="4" w:space="0" w:color="999999"/>
@@ -1535,7 +1531,7 @@
             </w:tcBorders>
             <w:shd w:fill="DBE5F1" w:val="clear"/>
             <w:tcMar>
-              <w:left w:w="18" w:type="dxa"/>
+              <w:left w:w="13" w:type="dxa"/>
             </w:tcMar>
             <w:vAlign w:val="center"/>
           </w:tcPr>
@@ -1574,7 +1570,7 @@
             </w:tcBorders>
             <w:shd w:fill="FFFFFF" w:val="clear"/>
             <w:tcMar>
-              <w:left w:w="18" w:type="dxa"/>
+              <w:left w:w="13" w:type="dxa"/>
             </w:tcMar>
             <w:vAlign w:val="center"/>
           </w:tcPr>
@@ -1591,7 +1587,7 @@
         </w:tc>
         <w:tc>
           <w:tcPr>
-            <w:tcW w:w="4678" w:type="dxa"/>
+            <w:tcW w:w="4677" w:type="dxa"/>
             <w:tcBorders>
               <w:top w:val="single" w:sz="4" w:space="0" w:color="999999"/>
               <w:left w:val="single" w:sz="4" w:space="0" w:color="999999"/>
@@ -1602,7 +1598,7 @@
             </w:tcBorders>
             <w:shd w:fill="FFFFFF" w:val="clear"/>
             <w:tcMar>
-              <w:left w:w="18" w:type="dxa"/>
+              <w:left w:w="13" w:type="dxa"/>
             </w:tcMar>
             <w:vAlign w:val="center"/>
           </w:tcPr>
@@ -1619,7 +1615,7 @@
         </w:tc>
         <w:tc>
           <w:tcPr>
-            <w:tcW w:w="1562" w:type="dxa"/>
+            <w:tcW w:w="1563" w:type="dxa"/>
             <w:tcBorders>
               <w:top w:val="single" w:sz="4" w:space="0" w:color="999999"/>
               <w:left w:val="single" w:sz="4" w:space="0" w:color="999999"/>
@@ -1630,7 +1626,7 @@
             </w:tcBorders>
             <w:shd w:fill="FFFFFF" w:val="clear"/>
             <w:tcMar>
-              <w:left w:w="18" w:type="dxa"/>
+              <w:left w:w="13" w:type="dxa"/>
             </w:tcMar>
             <w:vAlign w:val="center"/>
           </w:tcPr>
@@ -1663,7 +1659,7 @@
             </w:tcBorders>
             <w:shd w:fill="FFFFFF" w:val="clear"/>
             <w:tcMar>
-              <w:left w:w="18" w:type="dxa"/>
+              <w:left w:w="13" w:type="dxa"/>
             </w:tcMar>
             <w:vAlign w:val="center"/>
           </w:tcPr>
@@ -1680,7 +1676,7 @@
         </w:tc>
         <w:tc>
           <w:tcPr>
-            <w:tcW w:w="4678" w:type="dxa"/>
+            <w:tcW w:w="4677" w:type="dxa"/>
             <w:tcBorders>
               <w:top w:val="single" w:sz="4" w:space="0" w:color="999999"/>
               <w:left w:val="single" w:sz="4" w:space="0" w:color="999999"/>
@@ -1691,7 +1687,7 @@
             </w:tcBorders>
             <w:shd w:fill="FFFFFF" w:val="clear"/>
             <w:tcMar>
-              <w:left w:w="18" w:type="dxa"/>
+              <w:left w:w="13" w:type="dxa"/>
             </w:tcMar>
             <w:vAlign w:val="center"/>
           </w:tcPr>
@@ -1708,7 +1704,7 @@
         </w:tc>
         <w:tc>
           <w:tcPr>
-            <w:tcW w:w="1562" w:type="dxa"/>
+            <w:tcW w:w="1563" w:type="dxa"/>
             <w:tcBorders>
               <w:top w:val="single" w:sz="4" w:space="0" w:color="999999"/>
               <w:left w:val="single" w:sz="4" w:space="0" w:color="999999"/>
@@ -1719,7 +1715,7 @@
             </w:tcBorders>
             <w:shd w:fill="FFFFFF" w:val="clear"/>
             <w:tcMar>
-              <w:left w:w="18" w:type="dxa"/>
+              <w:left w:w="13" w:type="dxa"/>
             </w:tcMar>
             <w:vAlign w:val="center"/>
           </w:tcPr>
@@ -1791,8 +1787,8 @@
       </w:tblCellMar>
     </w:tblPr>
     <w:tblGrid>
-      <w:gridCol w:w="3238"/>
-      <w:gridCol w:w="1345"/>
+      <w:gridCol w:w="3237"/>
+      <w:gridCol w:w="1344"/>
       <w:gridCol w:w="1760"/>
       <w:gridCol w:w="2696"/>
     </w:tblGrid>
@@ -1802,7 +1798,7 @@
       </w:trPr>
       <w:tc>
         <w:tcPr>
-          <w:tcW w:w="3238" w:type="dxa"/>
+          <w:tcW w:w="3237" w:type="dxa"/>
           <w:tcBorders>
             <w:top w:val="single" w:sz="4" w:space="0" w:color="00000A"/>
             <w:left w:val="nil"/>
@@ -1840,7 +1836,7 @@
       </w:tc>
       <w:tc>
         <w:tcPr>
-          <w:tcW w:w="1345" w:type="dxa"/>
+          <w:tcW w:w="1344" w:type="dxa"/>
           <w:tcBorders>
             <w:top w:val="single" w:sz="4" w:space="0" w:color="00000A"/>
             <w:left w:val="nil"/>
@@ -1995,13 +1991,13 @@
       </w:tblBorders>
       <w:tblCellMar>
         <w:top w:w="0" w:type="dxa"/>
-        <w:left w:w="98" w:type="dxa"/>
+        <w:left w:w="93" w:type="dxa"/>
         <w:bottom w:w="0" w:type="dxa"/>
         <w:right w:w="108" w:type="dxa"/>
       </w:tblCellMar>
     </w:tblPr>
     <w:tblGrid>
-      <w:gridCol w:w="6489"/>
+      <w:gridCol w:w="6488"/>
       <w:gridCol w:w="1956"/>
     </w:tblGrid>
     <w:tr>
@@ -2011,7 +2007,7 @@
       </w:trPr>
       <w:tc>
         <w:tcPr>
-          <w:tcW w:w="6489" w:type="dxa"/>
+          <w:tcW w:w="6488" w:type="dxa"/>
           <w:tcBorders>
             <w:top w:val="single" w:sz="4" w:space="0" w:color="00000A"/>
             <w:left w:val="single" w:sz="4" w:space="0" w:color="00000A"/>
@@ -2022,7 +2018,7 @@
           </w:tcBorders>
           <w:shd w:fill="FFFFFF" w:val="clear"/>
           <w:tcMar>
-            <w:left w:w="98" w:type="dxa"/>
+            <w:left w:w="93" w:type="dxa"/>
           </w:tcMar>
           <w:vAlign w:val="center"/>
         </w:tcPr>
@@ -2065,7 +2061,7 @@
           </w:tcBorders>
           <w:shd w:fill="FFFFFF" w:val="clear"/>
           <w:tcMar>
-            <w:left w:w="98" w:type="dxa"/>
+            <w:left w:w="93" w:type="dxa"/>
           </w:tcMar>
           <w:vAlign w:val="center"/>
         </w:tcPr>
@@ -2133,7 +2129,7 @@
       </w:trPr>
       <w:tc>
         <w:tcPr>
-          <w:tcW w:w="6489" w:type="dxa"/>
+          <w:tcW w:w="6488" w:type="dxa"/>
           <w:tcBorders>
             <w:top w:val="single" w:sz="4" w:space="0" w:color="00000A"/>
             <w:left w:val="single" w:sz="4" w:space="0" w:color="00000A"/>
@@ -2144,7 +2140,7 @@
           </w:tcBorders>
           <w:shd w:fill="FFFFFF" w:val="clear"/>
           <w:tcMar>
-            <w:left w:w="98" w:type="dxa"/>
+            <w:left w:w="93" w:type="dxa"/>
           </w:tcMar>
           <w:vAlign w:val="center"/>
         </w:tcPr>
@@ -2183,7 +2179,7 @@
           </w:tcBorders>
           <w:shd w:fill="FFFFFF" w:val="clear"/>
           <w:tcMar>
-            <w:left w:w="98" w:type="dxa"/>
+            <w:left w:w="93" w:type="dxa"/>
           </w:tcMar>
           <w:vAlign w:val="center"/>
         </w:tcPr>

</xml_diff>

<commit_message>
close #7 [13/10] 00h00 às 01h00
</commit_message>
<xml_diff>
--- a/documentos projeto/PGE03.docx
+++ b/documentos projeto/PGE03.docx
@@ -5,7 +5,7 @@
     <w:tbl>
       <w:tblPr>
         <w:jc w:val="left"/>
-        <w:tblInd w:w="-15" w:type="dxa"/>
+        <w:tblInd w:w="-25" w:type="dxa"/>
         <w:tblBorders>
           <w:top w:val="single" w:sz="4" w:space="0" w:color="999999"/>
           <w:left w:val="single" w:sz="4" w:space="0" w:color="999999"/>
@@ -16,16 +16,16 @@
         </w:tblBorders>
         <w:tblCellMar>
           <w:top w:w="0" w:type="dxa"/>
-          <w:left w:w="13" w:type="dxa"/>
+          <w:left w:w="3" w:type="dxa"/>
           <w:bottom w:w="0" w:type="dxa"/>
           <w:right w:w="0" w:type="dxa"/>
         </w:tblCellMar>
       </w:tblPr>
       <w:tblGrid>
-        <w:gridCol w:w="733"/>
-        <w:gridCol w:w="1126"/>
-        <w:gridCol w:w="2419"/>
-        <w:gridCol w:w="4392"/>
+        <w:gridCol w:w="731"/>
+        <w:gridCol w:w="1125"/>
+        <w:gridCol w:w="2418"/>
+        <w:gridCol w:w="4394"/>
       </w:tblGrid>
       <w:tr>
         <w:trPr>
@@ -34,7 +34,7 @@
         </w:trPr>
         <w:tc>
           <w:tcPr>
-            <w:tcW w:w="8670" w:type="dxa"/>
+            <w:tcW w:w="8668" w:type="dxa"/>
             <w:gridSpan w:val="4"/>
             <w:tcBorders>
               <w:top w:val="single" w:sz="4" w:space="0" w:color="999999"/>
@@ -46,7 +46,7 @@
             </w:tcBorders>
             <w:shd w:fill="DBE5F1" w:val="clear"/>
             <w:tcMar>
-              <w:left w:w="13" w:type="dxa"/>
+              <w:left w:w="3" w:type="dxa"/>
             </w:tcMar>
             <w:vAlign w:val="center"/>
           </w:tcPr>
@@ -73,7 +73,7 @@
         </w:trPr>
         <w:tc>
           <w:tcPr>
-            <w:tcW w:w="733" w:type="dxa"/>
+            <w:tcW w:w="731" w:type="dxa"/>
             <w:tcBorders>
               <w:top w:val="single" w:sz="4" w:space="0" w:color="999999"/>
               <w:left w:val="single" w:sz="4" w:space="0" w:color="999999"/>
@@ -84,7 +84,7 @@
             </w:tcBorders>
             <w:shd w:fill="DBE5F1" w:val="clear"/>
             <w:tcMar>
-              <w:left w:w="13" w:type="dxa"/>
+              <w:left w:w="3" w:type="dxa"/>
             </w:tcMar>
             <w:vAlign w:val="center"/>
           </w:tcPr>
@@ -105,7 +105,7 @@
         </w:tc>
         <w:tc>
           <w:tcPr>
-            <w:tcW w:w="1126" w:type="dxa"/>
+            <w:tcW w:w="1125" w:type="dxa"/>
             <w:tcBorders>
               <w:top w:val="single" w:sz="4" w:space="0" w:color="999999"/>
               <w:left w:val="single" w:sz="4" w:space="0" w:color="999999"/>
@@ -116,7 +116,7 @@
             </w:tcBorders>
             <w:shd w:fill="DBE5F1" w:val="clear"/>
             <w:tcMar>
-              <w:left w:w="13" w:type="dxa"/>
+              <w:left w:w="3" w:type="dxa"/>
             </w:tcMar>
             <w:vAlign w:val="center"/>
           </w:tcPr>
@@ -137,7 +137,7 @@
         </w:tc>
         <w:tc>
           <w:tcPr>
-            <w:tcW w:w="2419" w:type="dxa"/>
+            <w:tcW w:w="2418" w:type="dxa"/>
             <w:tcBorders>
               <w:top w:val="single" w:sz="4" w:space="0" w:color="999999"/>
               <w:left w:val="single" w:sz="4" w:space="0" w:color="999999"/>
@@ -148,7 +148,7 @@
             </w:tcBorders>
             <w:shd w:fill="DBE5F1" w:val="clear"/>
             <w:tcMar>
-              <w:left w:w="13" w:type="dxa"/>
+              <w:left w:w="3" w:type="dxa"/>
             </w:tcMar>
             <w:vAlign w:val="center"/>
           </w:tcPr>
@@ -169,7 +169,7 @@
         </w:tc>
         <w:tc>
           <w:tcPr>
-            <w:tcW w:w="4392" w:type="dxa"/>
+            <w:tcW w:w="4394" w:type="dxa"/>
             <w:tcBorders>
               <w:top w:val="single" w:sz="4" w:space="0" w:color="999999"/>
               <w:left w:val="single" w:sz="4" w:space="0" w:color="999999"/>
@@ -180,7 +180,7 @@
             </w:tcBorders>
             <w:shd w:fill="DBE5F1" w:val="clear"/>
             <w:tcMar>
-              <w:left w:w="13" w:type="dxa"/>
+              <w:left w:w="3" w:type="dxa"/>
             </w:tcMar>
             <w:vAlign w:val="center"/>
           </w:tcPr>
@@ -207,7 +207,7 @@
         </w:trPr>
         <w:tc>
           <w:tcPr>
-            <w:tcW w:w="733" w:type="dxa"/>
+            <w:tcW w:w="731" w:type="dxa"/>
             <w:tcBorders>
               <w:top w:val="single" w:sz="4" w:space="0" w:color="999999"/>
               <w:left w:val="single" w:sz="4" w:space="0" w:color="999999"/>
@@ -218,7 +218,7 @@
             </w:tcBorders>
             <w:shd w:fill="FFFFFF" w:val="clear"/>
             <w:tcMar>
-              <w:left w:w="13" w:type="dxa"/>
+              <w:left w:w="3" w:type="dxa"/>
             </w:tcMar>
             <w:vAlign w:val="center"/>
           </w:tcPr>
@@ -235,7 +235,7 @@
         </w:tc>
         <w:tc>
           <w:tcPr>
-            <w:tcW w:w="1126" w:type="dxa"/>
+            <w:tcW w:w="1125" w:type="dxa"/>
             <w:tcBorders>
               <w:top w:val="single" w:sz="4" w:space="0" w:color="999999"/>
               <w:left w:val="single" w:sz="4" w:space="0" w:color="999999"/>
@@ -246,7 +246,7 @@
             </w:tcBorders>
             <w:shd w:fill="FFFFFF" w:val="clear"/>
             <w:tcMar>
-              <w:left w:w="13" w:type="dxa"/>
+              <w:left w:w="3" w:type="dxa"/>
             </w:tcMar>
             <w:vAlign w:val="center"/>
           </w:tcPr>
@@ -263,7 +263,7 @@
         </w:tc>
         <w:tc>
           <w:tcPr>
-            <w:tcW w:w="2419" w:type="dxa"/>
+            <w:tcW w:w="2418" w:type="dxa"/>
             <w:tcBorders>
               <w:top w:val="single" w:sz="4" w:space="0" w:color="999999"/>
               <w:left w:val="single" w:sz="4" w:space="0" w:color="999999"/>
@@ -274,7 +274,7 @@
             </w:tcBorders>
             <w:shd w:fill="FFFFFF" w:val="clear"/>
             <w:tcMar>
-              <w:left w:w="13" w:type="dxa"/>
+              <w:left w:w="3" w:type="dxa"/>
             </w:tcMar>
             <w:vAlign w:val="center"/>
           </w:tcPr>
@@ -291,7 +291,7 @@
         </w:tc>
         <w:tc>
           <w:tcPr>
-            <w:tcW w:w="4392" w:type="dxa"/>
+            <w:tcW w:w="4394" w:type="dxa"/>
             <w:tcBorders>
               <w:top w:val="single" w:sz="4" w:space="0" w:color="999999"/>
               <w:left w:val="single" w:sz="4" w:space="0" w:color="999999"/>
@@ -302,7 +302,7 @@
             </w:tcBorders>
             <w:shd w:fill="FFFFFF" w:val="clear"/>
             <w:tcMar>
-              <w:left w:w="13" w:type="dxa"/>
+              <w:left w:w="3" w:type="dxa"/>
             </w:tcMar>
             <w:vAlign w:val="center"/>
           </w:tcPr>
@@ -325,7 +325,7 @@
         </w:trPr>
         <w:tc>
           <w:tcPr>
-            <w:tcW w:w="733" w:type="dxa"/>
+            <w:tcW w:w="731" w:type="dxa"/>
             <w:tcBorders>
               <w:top w:val="nil"/>
               <w:left w:val="single" w:sz="4" w:space="0" w:color="999999"/>
@@ -336,7 +336,7 @@
             </w:tcBorders>
             <w:shd w:fill="FFFFFF" w:val="clear"/>
             <w:tcMar>
-              <w:left w:w="13" w:type="dxa"/>
+              <w:left w:w="3" w:type="dxa"/>
             </w:tcMar>
             <w:vAlign w:val="center"/>
           </w:tcPr>
@@ -353,7 +353,7 @@
         </w:tc>
         <w:tc>
           <w:tcPr>
-            <w:tcW w:w="1126" w:type="dxa"/>
+            <w:tcW w:w="1125" w:type="dxa"/>
             <w:tcBorders>
               <w:top w:val="nil"/>
               <w:left w:val="single" w:sz="4" w:space="0" w:color="999999"/>
@@ -364,7 +364,7 @@
             </w:tcBorders>
             <w:shd w:fill="FFFFFF" w:val="clear"/>
             <w:tcMar>
-              <w:left w:w="13" w:type="dxa"/>
+              <w:left w:w="3" w:type="dxa"/>
             </w:tcMar>
             <w:vAlign w:val="center"/>
           </w:tcPr>
@@ -381,7 +381,7 @@
         </w:tc>
         <w:tc>
           <w:tcPr>
-            <w:tcW w:w="2419" w:type="dxa"/>
+            <w:tcW w:w="2418" w:type="dxa"/>
             <w:tcBorders>
               <w:top w:val="nil"/>
               <w:left w:val="single" w:sz="4" w:space="0" w:color="999999"/>
@@ -392,7 +392,7 @@
             </w:tcBorders>
             <w:shd w:fill="FFFFFF" w:val="clear"/>
             <w:tcMar>
-              <w:left w:w="13" w:type="dxa"/>
+              <w:left w:w="3" w:type="dxa"/>
             </w:tcMar>
             <w:vAlign w:val="center"/>
           </w:tcPr>
@@ -403,13 +403,13 @@
             </w:pPr>
             <w:r>
               <w:rPr/>
-              <w:t>15h30</w:t>
+              <w:t>Rômulo Manciola Meloca</w:t>
             </w:r>
           </w:p>
         </w:tc>
         <w:tc>
           <w:tcPr>
-            <w:tcW w:w="4392" w:type="dxa"/>
+            <w:tcW w:w="4394" w:type="dxa"/>
             <w:tcBorders>
               <w:top w:val="nil"/>
               <w:left w:val="single" w:sz="4" w:space="0" w:color="999999"/>
@@ -420,7 +420,7 @@
             </w:tcBorders>
             <w:shd w:fill="FFFFFF" w:val="clear"/>
             <w:tcMar>
-              <w:left w:w="13" w:type="dxa"/>
+              <w:left w:w="3" w:type="dxa"/>
             </w:tcMar>
             <w:vAlign w:val="center"/>
           </w:tcPr>
@@ -431,6 +431,125 @@
             </w:pPr>
             <w:r>
               <w:rPr/>
+              <w:t>Elaboração do Plano</w:t>
+            </w:r>
+          </w:p>
+        </w:tc>
+      </w:tr>
+      <w:tr>
+        <w:trPr>
+          <w:trHeight w:val="340" w:hRule="atLeast"/>
+          <w:cantSplit w:val="false"/>
+        </w:trPr>
+        <w:tc>
+          <w:tcPr>
+            <w:tcW w:w="731" w:type="dxa"/>
+            <w:tcBorders>
+              <w:top w:val="nil"/>
+              <w:left w:val="single" w:sz="4" w:space="0" w:color="999999"/>
+              <w:bottom w:val="single" w:sz="4" w:space="0" w:color="999999"/>
+              <w:insideH w:val="single" w:sz="4" w:space="0" w:color="999999"/>
+              <w:right w:val="single" w:sz="4" w:space="0" w:color="999999"/>
+              <w:insideV w:val="single" w:sz="4" w:space="0" w:color="999999"/>
+            </w:tcBorders>
+            <w:shd w:fill="FFFFFF" w:val="clear"/>
+            <w:tcMar>
+              <w:left w:w="3" w:type="dxa"/>
+            </w:tcMar>
+            <w:vAlign w:val="center"/>
+          </w:tcPr>
+          <w:p>
+            <w:pPr>
+              <w:pStyle w:val="Verses"/>
+              <w:rPr/>
+            </w:pPr>
+            <w:r>
+              <w:rPr/>
+              <w:t>1.2</w:t>
+            </w:r>
+          </w:p>
+        </w:tc>
+        <w:tc>
+          <w:tcPr>
+            <w:tcW w:w="1125" w:type="dxa"/>
+            <w:tcBorders>
+              <w:top w:val="nil"/>
+              <w:left w:val="single" w:sz="4" w:space="0" w:color="999999"/>
+              <w:bottom w:val="single" w:sz="4" w:space="0" w:color="999999"/>
+              <w:insideH w:val="single" w:sz="4" w:space="0" w:color="999999"/>
+              <w:right w:val="single" w:sz="4" w:space="0" w:color="999999"/>
+              <w:insideV w:val="single" w:sz="4" w:space="0" w:color="999999"/>
+            </w:tcBorders>
+            <w:shd w:fill="FFFFFF" w:val="clear"/>
+            <w:tcMar>
+              <w:left w:w="3" w:type="dxa"/>
+            </w:tcMar>
+            <w:vAlign w:val="center"/>
+          </w:tcPr>
+          <w:p>
+            <w:pPr>
+              <w:pStyle w:val="Verses"/>
+              <w:rPr/>
+            </w:pPr>
+            <w:r>
+              <w:rPr/>
+              <w:t>13/10/2016</w:t>
+            </w:r>
+          </w:p>
+        </w:tc>
+        <w:tc>
+          <w:tcPr>
+            <w:tcW w:w="2418" w:type="dxa"/>
+            <w:tcBorders>
+              <w:top w:val="nil"/>
+              <w:left w:val="single" w:sz="4" w:space="0" w:color="999999"/>
+              <w:bottom w:val="single" w:sz="4" w:space="0" w:color="999999"/>
+              <w:insideH w:val="single" w:sz="4" w:space="0" w:color="999999"/>
+              <w:right w:val="single" w:sz="4" w:space="0" w:color="999999"/>
+              <w:insideV w:val="single" w:sz="4" w:space="0" w:color="999999"/>
+            </w:tcBorders>
+            <w:shd w:fill="FFFFFF" w:val="clear"/>
+            <w:tcMar>
+              <w:left w:w="3" w:type="dxa"/>
+            </w:tcMar>
+            <w:vAlign w:val="center"/>
+          </w:tcPr>
+          <w:p>
+            <w:pPr>
+              <w:pStyle w:val="Verses"/>
+              <w:rPr/>
+            </w:pPr>
+            <w:r>
+              <w:rPr/>
+              <w:t>Rômulo Manciola Meloca</w:t>
+            </w:r>
+          </w:p>
+        </w:tc>
+        <w:tc>
+          <w:tcPr>
+            <w:tcW w:w="4394" w:type="dxa"/>
+            <w:tcBorders>
+              <w:top w:val="nil"/>
+              <w:left w:val="single" w:sz="4" w:space="0" w:color="999999"/>
+              <w:bottom w:val="single" w:sz="4" w:space="0" w:color="999999"/>
+              <w:insideH w:val="single" w:sz="4" w:space="0" w:color="999999"/>
+              <w:right w:val="single" w:sz="4" w:space="0" w:color="999999"/>
+              <w:insideV w:val="single" w:sz="4" w:space="0" w:color="999999"/>
+            </w:tcBorders>
+            <w:shd w:fill="FFFFFF" w:val="clear"/>
+            <w:tcMar>
+              <w:left w:w="3" w:type="dxa"/>
+            </w:tcMar>
+            <w:vAlign w:val="center"/>
+          </w:tcPr>
+          <w:p>
+            <w:pPr>
+              <w:pStyle w:val="Verses"/>
+              <w:rPr/>
+            </w:pPr>
+            <w:r>
+              <w:rPr/>
+              <w:t>Finalização do Plano</w:t>
             </w:r>
           </w:p>
         </w:tc>
@@ -870,20 +989,7 @@
       </w:pPr>
       <w:r>
         <w:rPr/>
-        <w:t xml:space="preserve">Este plano de gerenciamento define os limites do projeto em está inscrito. Serão realizadas </w:t>
-      </w:r>
-      <w:r>
-        <w:rPr/>
-        <w:t>.</w:t>
-      </w:r>
-    </w:p>
-    <w:p>
-      <w:pPr>
-        <w:pStyle w:val="Normal"/>
-        <w:rPr/>
-      </w:pPr>
-      <w:r>
-        <w:rPr/>
+        <w:t xml:space="preserve">Este plano de gerenciamento define os limites do projeto em que está inscrito. Especifica como será executado o projeto, as datas de entrega e o que está no escopo do projeto. </w:t>
       </w:r>
     </w:p>
     <w:p>
@@ -1000,12 +1106,13 @@
     </w:p>
     <w:p>
       <w:pPr>
-        <w:pStyle w:val="Comments"/>
+        <w:pStyle w:val="Normal"/>
+        <w:jc w:val="both"/>
         <w:rPr/>
       </w:pPr>
       <w:r>
         <w:rPr/>
-        <w:t>[Requisitos e características do produto ou serviço a ser entregue pelo projeto. ]</w:t>
+        <w:t>O Sistema de Memorial deve auxiliar o usuário a criar um memorial, que se assemelha a um curriculum vitae, contudo, escrito de forma discursiva. Memoriais são apresentados em concursos para ingresso e promoção na carreira docente e em exames de seleção ou de qualificação, por isso o sistema registrará as informações profissionais, em particular, a descrição das atividades docentes e as apresentará em um resumo. Além dessas informações profissionais, o sistema deverá permitir o anexo de seus documentos comprobatórios, bem como prover a possibilidade de gerar um HTML com essas informações e documentos.</w:t>
       </w:r>
     </w:p>
     <w:p>
@@ -1035,32 +1142,21 @@
         </w:numPr>
         <w:rPr/>
       </w:pPr>
-      <w:bookmarkStart w:id="7" w:name="_Toc383380607"/>
-      <w:bookmarkStart w:id="8" w:name="_Toc417921958"/>
+      <w:bookmarkStart w:id="7" w:name="_Toc402281711"/>
       <w:bookmarkEnd w:id="7"/>
-      <w:bookmarkEnd w:id="8"/>
       <w:r>
         <w:rPr/>
-        <w:t>Exclusões do projeto / Fora do Escopo</w:t>
+        <w:t>Restrições</w:t>
       </w:r>
     </w:p>
     <w:p>
       <w:pPr>
-        <w:pStyle w:val="Comments"/>
+        <w:pStyle w:val="Normal"/>
         <w:rPr/>
       </w:pPr>
       <w:r>
         <w:rPr/>
-        <w:t>[Liste itens reconhecidos como não-escopo de modo a evitar mal-entendidos na conclusão do projeto]</w:t>
-      </w:r>
-    </w:p>
-    <w:p>
-      <w:pPr>
-        <w:pStyle w:val="Normal"/>
-        <w:rPr/>
-      </w:pPr>
-      <w:r>
-        <w:rPr/>
+        <w:t>A equipe está restringida a linguagens de programação bem consolidadas na programação WEB, além de ferramentas open source ou gratuitas.</w:t>
       </w:r>
     </w:p>
     <w:p>
@@ -1081,42 +1177,21 @@
         </w:numPr>
         <w:rPr/>
       </w:pPr>
-      <w:bookmarkStart w:id="9" w:name="_Toc402281711"/>
-      <w:bookmarkEnd w:id="9"/>
+      <w:bookmarkStart w:id="8" w:name="_Toc402281712"/>
+      <w:bookmarkEnd w:id="8"/>
       <w:r>
         <w:rPr/>
-        <w:t>Restrições</w:t>
+        <w:t>Premissas</w:t>
       </w:r>
     </w:p>
     <w:p>
       <w:pPr>
-        <w:pStyle w:val="Comments"/>
+        <w:pStyle w:val="Normal"/>
         <w:rPr/>
       </w:pPr>
       <w:r>
         <w:rPr/>
-        <w:t xml:space="preserve">[Restrições adotadas para o projeto. Lista e descreve as restrições específicas associadas com o escopo que limitam as opções da equipe. </w:t>
-      </w:r>
-      <w:hyperlink r:id="rId2">
-        <w:r>
-          <w:rPr>
-            <w:rStyle w:val="InternetLink"/>
-          </w:rPr>
-          <w:t>Saiba mais...</w:t>
-        </w:r>
-      </w:hyperlink>
-      <w:r>
-        <w:rPr/>
-        <w:t>]</w:t>
-      </w:r>
-    </w:p>
-    <w:p>
-      <w:pPr>
-        <w:pStyle w:val="Normal"/>
-        <w:rPr/>
-      </w:pPr>
-      <w:r>
-        <w:rPr/>
+        <w:t>Assume-se que todos os usuários terão acesso à internet, de modo que o programa não armazenará uma cópia local do currículo do usuário.</w:t>
       </w:r>
     </w:p>
     <w:p>
@@ -1137,232 +1212,23 @@
         </w:numPr>
         <w:rPr/>
       </w:pPr>
-      <w:bookmarkStart w:id="10" w:name="_Toc402281712"/>
+      <w:bookmarkStart w:id="9" w:name="_Toc383380610"/>
+      <w:bookmarkStart w:id="10" w:name="_Toc417921961"/>
+      <w:bookmarkEnd w:id="9"/>
       <w:bookmarkEnd w:id="10"/>
       <w:r>
         <w:rPr/>
-        <w:t>Premissas</w:t>
-      </w:r>
-    </w:p>
-    <w:p>
-      <w:pPr>
-        <w:pStyle w:val="Comments"/>
-        <w:rPr/>
-      </w:pPr>
-      <w:r>
-        <w:rPr/>
-        <w:t xml:space="preserve">[Relacione as </w:t>
-      </w:r>
-      <w:hyperlink r:id="rId3">
-        <w:r>
-          <w:rPr>
-            <w:rStyle w:val="InternetLink"/>
-          </w:rPr>
-          <w:t>premissas do projeto</w:t>
-        </w:r>
-      </w:hyperlink>
-      <w:r>
-        <w:rPr/>
-        <w:t xml:space="preserve">, ou seja, fatores considerados verdadeiros sem prova </w:t>
-      </w:r>
-      <w:r>
-        <w:rPr>
-          <w:u w:val="single"/>
-        </w:rPr>
-        <w:t>para fins de planejamento</w:t>
-      </w:r>
-      <w:r>
-        <w:rPr/>
-        <w:t>. Ex.: Disponibilidade de 50% do tempo do cliente durante os testes.</w:t>
-      </w:r>
-      <w:bookmarkStart w:id="11" w:name="_GoBack"/>
-      <w:bookmarkEnd w:id="11"/>
-      <w:r>
-        <w:rPr/>
-        <w:t xml:space="preserve"> </w:t>
-      </w:r>
-      <w:hyperlink r:id="rId4">
-        <w:r>
-          <w:rPr>
-            <w:rStyle w:val="InternetLink"/>
-          </w:rPr>
-          <w:t>Saiba mais...</w:t>
-        </w:r>
-      </w:hyperlink>
-      <w:r>
-        <w:rPr/>
-        <w:t>]</w:t>
-      </w:r>
-    </w:p>
-    <w:p>
-      <w:pPr>
-        <w:pStyle w:val="Normal"/>
-        <w:rPr/>
-      </w:pPr>
-      <w:r>
-        <w:rPr/>
-      </w:r>
-    </w:p>
-    <w:p>
-      <w:pPr>
-        <w:pStyle w:val="Normal"/>
-        <w:rPr/>
-      </w:pPr>
-      <w:r>
-        <w:rPr/>
-      </w:r>
-    </w:p>
-    <w:p>
-      <w:pPr>
-        <w:pStyle w:val="Heading1"/>
-        <w:numPr>
-          <w:ilvl w:val="0"/>
-          <w:numId w:val="1"/>
-        </w:numPr>
-        <w:rPr/>
-      </w:pPr>
-      <w:bookmarkStart w:id="12" w:name="_Toc383380610"/>
-      <w:bookmarkStart w:id="13" w:name="_Toc417921961"/>
-      <w:bookmarkEnd w:id="12"/>
-      <w:bookmarkEnd w:id="13"/>
-      <w:r>
-        <w:rPr/>
         <w:t>Entregas e Critérios de Aceitação</w:t>
       </w:r>
     </w:p>
     <w:p>
       <w:pPr>
-        <w:pStyle w:val="Comments"/>
+        <w:pStyle w:val="Normal"/>
         <w:rPr/>
       </w:pPr>
       <w:r>
         <w:rPr/>
-        <w:t xml:space="preserve">[As entregas e os critérios de aceitação podem ser descritos na </w:t>
-      </w:r>
-      <w:hyperlink r:id="rId5">
-        <w:r>
-          <w:rPr>
-            <w:rStyle w:val="InternetLink"/>
-          </w:rPr>
-          <w:t>Estrutura analítica do projeto - EAP</w:t>
-        </w:r>
-      </w:hyperlink>
-      <w:r>
-        <w:rPr/>
-        <w:t xml:space="preserve"> e em seu </w:t>
-      </w:r>
-      <w:hyperlink r:id="rId6">
-        <w:r>
-          <w:rPr>
-            <w:rStyle w:val="InternetLink"/>
-          </w:rPr>
-          <w:t>Dicionário</w:t>
-        </w:r>
-      </w:hyperlink>
-      <w:r>
-        <w:rPr/>
-        <w:t>. ]</w:t>
-      </w:r>
-    </w:p>
-    <w:p>
-      <w:pPr>
-        <w:pStyle w:val="Normal"/>
-        <w:rPr/>
-      </w:pPr>
-      <w:r>
-        <w:rPr/>
-        <w:t>As entregas foram estruturadas conforme EAP abaixo.</w:t>
-      </w:r>
-    </w:p>
-    <w:p>
-      <w:pPr>
-        <w:pStyle w:val="Normal"/>
-        <w:rPr/>
-      </w:pPr>
-      <w:r>
-        <w:rPr/>
-        <w:t>Seus critérios de aceitação e o detalhamento das mesmas estão descritas no seu dicionário em anexo.</w:t>
-      </w:r>
-    </w:p>
-    <w:p>
-      <w:pPr>
-        <w:pStyle w:val="Normal"/>
-        <w:rPr/>
-      </w:pPr>
-      <w:r>
-        <w:rPr/>
-      </w:r>
-    </w:p>
-    <w:p>
-      <w:pPr>
-        <w:pStyle w:val="Normal"/>
-        <w:rPr/>
-      </w:pPr>
-      <w:r>
-        <w:rPr/>
-      </w:r>
-    </w:p>
-    <w:p>
-      <w:pPr>
-        <w:pStyle w:val="Normal"/>
-        <w:rPr/>
-      </w:pPr>
-      <w:r>
-        <w:rPr/>
-      </w:r>
-    </w:p>
-    <w:p>
-      <w:pPr>
-        <w:pStyle w:val="Normal"/>
-        <w:rPr/>
-      </w:pPr>
-      <w:r>
-        <w:rPr/>
-      </w:r>
-    </w:p>
-    <w:p>
-      <w:pPr>
-        <w:pStyle w:val="Normal"/>
-        <w:rPr/>
-      </w:pPr>
-      <w:r>
-        <w:rPr/>
-      </w:r>
-    </w:p>
-    <w:p>
-      <w:pPr>
-        <w:pStyle w:val="Normal"/>
-        <w:rPr/>
-      </w:pPr>
-      <w:r>
-        <w:rPr/>
-      </w:r>
-    </w:p>
-    <w:p>
-      <w:pPr>
-        <w:pStyle w:val="Normal"/>
-        <w:rPr/>
-      </w:pPr>
-      <w:r>
-        <w:rPr/>
-      </w:r>
-    </w:p>
-    <w:p>
-      <w:pPr>
-        <w:pStyle w:val="Normal"/>
-        <w:rPr/>
-      </w:pPr>
-      <w:r>
-        <w:rPr/>
-      </w:r>
-    </w:p>
-    <w:p>
-      <w:pPr>
-        <w:pStyle w:val="Normal"/>
-        <w:rPr/>
-      </w:pPr>
-      <w:r>
-        <w:rPr/>
+        <w:t>As entregas foram estipuladas na EAP, anexo ao plano de gerenciamento de escopo.</w:t>
       </w:r>
     </w:p>
     <w:p>
@@ -1386,7 +1252,7 @@
     <w:tbl>
       <w:tblPr>
         <w:jc w:val="left"/>
-        <w:tblInd w:w="-15" w:type="dxa"/>
+        <w:tblInd w:w="-25" w:type="dxa"/>
         <w:tblBorders>
           <w:top w:val="single" w:sz="4" w:space="0" w:color="999999"/>
           <w:left w:val="single" w:sz="4" w:space="0" w:color="999999"/>
@@ -1397,15 +1263,15 @@
         </w:tblBorders>
         <w:tblCellMar>
           <w:top w:w="0" w:type="dxa"/>
-          <w:left w:w="13" w:type="dxa"/>
+          <w:left w:w="3" w:type="dxa"/>
           <w:bottom w:w="0" w:type="dxa"/>
           <w:right w:w="0" w:type="dxa"/>
         </w:tblCellMar>
       </w:tblPr>
       <w:tblGrid>
-        <w:gridCol w:w="2435"/>
-        <w:gridCol w:w="4677"/>
-        <w:gridCol w:w="1563"/>
+        <w:gridCol w:w="2433"/>
+        <w:gridCol w:w="4676"/>
+        <w:gridCol w:w="1566"/>
       </w:tblGrid>
       <w:tr>
         <w:trPr>
@@ -1426,7 +1292,7 @@
             </w:tcBorders>
             <w:shd w:fill="DBE5F1" w:val="clear"/>
             <w:tcMar>
-              <w:left w:w="13" w:type="dxa"/>
+              <w:left w:w="3" w:type="dxa"/>
             </w:tcMar>
             <w:vAlign w:val="center"/>
           </w:tcPr>
@@ -1454,7 +1320,7 @@
         </w:trPr>
         <w:tc>
           <w:tcPr>
-            <w:tcW w:w="2435" w:type="dxa"/>
+            <w:tcW w:w="2433" w:type="dxa"/>
             <w:tcBorders>
               <w:top w:val="single" w:sz="4" w:space="0" w:color="999999"/>
               <w:left w:val="single" w:sz="4" w:space="0" w:color="999999"/>
@@ -1465,7 +1331,7 @@
             </w:tcBorders>
             <w:shd w:fill="DBE5F1" w:val="clear"/>
             <w:tcMar>
-              <w:left w:w="13" w:type="dxa"/>
+              <w:left w:w="3" w:type="dxa"/>
             </w:tcMar>
             <w:vAlign w:val="center"/>
           </w:tcPr>
@@ -1487,7 +1353,7 @@
         </w:tc>
         <w:tc>
           <w:tcPr>
-            <w:tcW w:w="4677" w:type="dxa"/>
+            <w:tcW w:w="4676" w:type="dxa"/>
             <w:tcBorders>
               <w:top w:val="single" w:sz="4" w:space="0" w:color="999999"/>
               <w:left w:val="single" w:sz="4" w:space="0" w:color="999999"/>
@@ -1498,7 +1364,7 @@
             </w:tcBorders>
             <w:shd w:fill="DBE5F1" w:val="clear"/>
             <w:tcMar>
-              <w:left w:w="13" w:type="dxa"/>
+              <w:left w:w="3" w:type="dxa"/>
             </w:tcMar>
             <w:vAlign w:val="center"/>
           </w:tcPr>
@@ -1520,7 +1386,7 @@
         </w:tc>
         <w:tc>
           <w:tcPr>
-            <w:tcW w:w="1563" w:type="dxa"/>
+            <w:tcW w:w="1566" w:type="dxa"/>
             <w:tcBorders>
               <w:top w:val="single" w:sz="4" w:space="0" w:color="999999"/>
               <w:left w:val="single" w:sz="4" w:space="0" w:color="999999"/>
@@ -1531,7 +1397,7 @@
             </w:tcBorders>
             <w:shd w:fill="DBE5F1" w:val="clear"/>
             <w:tcMar>
-              <w:left w:w="13" w:type="dxa"/>
+              <w:left w:w="3" w:type="dxa"/>
             </w:tcMar>
             <w:vAlign w:val="center"/>
           </w:tcPr>
@@ -1559,7 +1425,7 @@
         </w:trPr>
         <w:tc>
           <w:tcPr>
-            <w:tcW w:w="2435" w:type="dxa"/>
+            <w:tcW w:w="2433" w:type="dxa"/>
             <w:tcBorders>
               <w:top w:val="single" w:sz="4" w:space="0" w:color="999999"/>
               <w:left w:val="single" w:sz="4" w:space="0" w:color="999999"/>
@@ -1570,7 +1436,7 @@
             </w:tcBorders>
             <w:shd w:fill="FFFFFF" w:val="clear"/>
             <w:tcMar>
-              <w:left w:w="13" w:type="dxa"/>
+              <w:left w:w="3" w:type="dxa"/>
             </w:tcMar>
             <w:vAlign w:val="center"/>
           </w:tcPr>
@@ -1587,7 +1453,7 @@
         </w:tc>
         <w:tc>
           <w:tcPr>
-            <w:tcW w:w="4677" w:type="dxa"/>
+            <w:tcW w:w="4676" w:type="dxa"/>
             <w:tcBorders>
               <w:top w:val="single" w:sz="4" w:space="0" w:color="999999"/>
               <w:left w:val="single" w:sz="4" w:space="0" w:color="999999"/>
@@ -1598,7 +1464,7 @@
             </w:tcBorders>
             <w:shd w:fill="FFFFFF" w:val="clear"/>
             <w:tcMar>
-              <w:left w:w="13" w:type="dxa"/>
+              <w:left w:w="3" w:type="dxa"/>
             </w:tcMar>
             <w:vAlign w:val="center"/>
           </w:tcPr>
@@ -1615,7 +1481,7 @@
         </w:tc>
         <w:tc>
           <w:tcPr>
-            <w:tcW w:w="1563" w:type="dxa"/>
+            <w:tcW w:w="1566" w:type="dxa"/>
             <w:tcBorders>
               <w:top w:val="single" w:sz="4" w:space="0" w:color="999999"/>
               <w:left w:val="single" w:sz="4" w:space="0" w:color="999999"/>
@@ -1626,7 +1492,7 @@
             </w:tcBorders>
             <w:shd w:fill="FFFFFF" w:val="clear"/>
             <w:tcMar>
-              <w:left w:w="13" w:type="dxa"/>
+              <w:left w:w="3" w:type="dxa"/>
             </w:tcMar>
             <w:vAlign w:val="center"/>
           </w:tcPr>
@@ -1648,7 +1514,7 @@
         </w:trPr>
         <w:tc>
           <w:tcPr>
-            <w:tcW w:w="2435" w:type="dxa"/>
+            <w:tcW w:w="2433" w:type="dxa"/>
             <w:tcBorders>
               <w:top w:val="single" w:sz="4" w:space="0" w:color="999999"/>
               <w:left w:val="single" w:sz="4" w:space="0" w:color="999999"/>
@@ -1659,7 +1525,7 @@
             </w:tcBorders>
             <w:shd w:fill="FFFFFF" w:val="clear"/>
             <w:tcMar>
-              <w:left w:w="13" w:type="dxa"/>
+              <w:left w:w="3" w:type="dxa"/>
             </w:tcMar>
             <w:vAlign w:val="center"/>
           </w:tcPr>
@@ -1676,7 +1542,7 @@
         </w:tc>
         <w:tc>
           <w:tcPr>
-            <w:tcW w:w="4677" w:type="dxa"/>
+            <w:tcW w:w="4676" w:type="dxa"/>
             <w:tcBorders>
               <w:top w:val="single" w:sz="4" w:space="0" w:color="999999"/>
               <w:left w:val="single" w:sz="4" w:space="0" w:color="999999"/>
@@ -1687,7 +1553,7 @@
             </w:tcBorders>
             <w:shd w:fill="FFFFFF" w:val="clear"/>
             <w:tcMar>
-              <w:left w:w="13" w:type="dxa"/>
+              <w:left w:w="3" w:type="dxa"/>
             </w:tcMar>
             <w:vAlign w:val="center"/>
           </w:tcPr>
@@ -1704,7 +1570,7 @@
         </w:tc>
         <w:tc>
           <w:tcPr>
-            <w:tcW w:w="1563" w:type="dxa"/>
+            <w:tcW w:w="1566" w:type="dxa"/>
             <w:tcBorders>
               <w:top w:val="single" w:sz="4" w:space="0" w:color="999999"/>
               <w:left w:val="single" w:sz="4" w:space="0" w:color="999999"/>
@@ -1715,7 +1581,7 @@
             </w:tcBorders>
             <w:shd w:fill="FFFFFF" w:val="clear"/>
             <w:tcMar>
-              <w:left w:w="13" w:type="dxa"/>
+              <w:left w:w="3" w:type="dxa"/>
             </w:tcMar>
             <w:vAlign w:val="center"/>
           </w:tcPr>
@@ -1751,8 +1617,8 @@
       </w:r>
     </w:p>
     <w:sectPr>
-      <w:headerReference w:type="default" r:id="rId7"/>
-      <w:footerReference w:type="default" r:id="rId8"/>
+      <w:headerReference w:type="default" r:id="rId2"/>
+      <w:footerReference w:type="default" r:id="rId3"/>
       <w:type w:val="nextPage"/>
       <w:pgSz w:w="11906" w:h="16838"/>
       <w:pgMar w:left="1701" w:right="1701" w:header="708" w:top="1417" w:footer="708" w:bottom="1417" w:gutter="0"/>
@@ -1787,10 +1653,10 @@
       </w:tblCellMar>
     </w:tblPr>
     <w:tblGrid>
-      <w:gridCol w:w="3237"/>
-      <w:gridCol w:w="1344"/>
-      <w:gridCol w:w="1760"/>
-      <w:gridCol w:w="2696"/>
+      <w:gridCol w:w="3236"/>
+      <w:gridCol w:w="1343"/>
+      <w:gridCol w:w="1759"/>
+      <w:gridCol w:w="2697"/>
     </w:tblGrid>
     <w:tr>
       <w:trPr>
@@ -1798,7 +1664,7 @@
       </w:trPr>
       <w:tc>
         <w:tcPr>
-          <w:tcW w:w="3237" w:type="dxa"/>
+          <w:tcW w:w="3236" w:type="dxa"/>
           <w:tcBorders>
             <w:top w:val="single" w:sz="4" w:space="0" w:color="00000A"/>
             <w:left w:val="nil"/>
@@ -1836,7 +1702,7 @@
       </w:tc>
       <w:tc>
         <w:tcPr>
-          <w:tcW w:w="1344" w:type="dxa"/>
+          <w:tcW w:w="1343" w:type="dxa"/>
           <w:tcBorders>
             <w:top w:val="single" w:sz="4" w:space="0" w:color="00000A"/>
             <w:left w:val="nil"/>
@@ -1863,7 +1729,7 @@
       </w:tc>
       <w:tc>
         <w:tcPr>
-          <w:tcW w:w="1760" w:type="dxa"/>
+          <w:tcW w:w="1759" w:type="dxa"/>
           <w:tcBorders>
             <w:top w:val="single" w:sz="4" w:space="0" w:color="00000A"/>
             <w:left w:val="nil"/>
@@ -1890,7 +1756,7 @@
       </w:tc>
       <w:tc>
         <w:tcPr>
-          <w:tcW w:w="2696" w:type="dxa"/>
+          <w:tcW w:w="2697" w:type="dxa"/>
           <w:tcBorders>
             <w:top w:val="single" w:sz="4" w:space="0" w:color="00000A"/>
             <w:left w:val="nil"/>
@@ -1991,13 +1857,13 @@
       </w:tblBorders>
       <w:tblCellMar>
         <w:top w:w="0" w:type="dxa"/>
-        <w:left w:w="93" w:type="dxa"/>
+        <w:left w:w="83" w:type="dxa"/>
         <w:bottom w:w="0" w:type="dxa"/>
         <w:right w:w="108" w:type="dxa"/>
       </w:tblCellMar>
     </w:tblPr>
     <w:tblGrid>
-      <w:gridCol w:w="6488"/>
+      <w:gridCol w:w="6486"/>
       <w:gridCol w:w="1956"/>
     </w:tblGrid>
     <w:tr>
@@ -2007,7 +1873,7 @@
       </w:trPr>
       <w:tc>
         <w:tcPr>
-          <w:tcW w:w="6488" w:type="dxa"/>
+          <w:tcW w:w="6486" w:type="dxa"/>
           <w:tcBorders>
             <w:top w:val="single" w:sz="4" w:space="0" w:color="00000A"/>
             <w:left w:val="single" w:sz="4" w:space="0" w:color="00000A"/>
@@ -2018,7 +1884,7 @@
           </w:tcBorders>
           <w:shd w:fill="FFFFFF" w:val="clear"/>
           <w:tcMar>
-            <w:left w:w="93" w:type="dxa"/>
+            <w:left w:w="83" w:type="dxa"/>
           </w:tcMar>
           <w:vAlign w:val="center"/>
         </w:tcPr>
@@ -2061,7 +1927,7 @@
           </w:tcBorders>
           <w:shd w:fill="FFFFFF" w:val="clear"/>
           <w:tcMar>
-            <w:left w:w="93" w:type="dxa"/>
+            <w:left w:w="83" w:type="dxa"/>
           </w:tcMar>
           <w:vAlign w:val="center"/>
         </w:tcPr>
@@ -2129,7 +1995,7 @@
       </w:trPr>
       <w:tc>
         <w:tcPr>
-          <w:tcW w:w="6488" w:type="dxa"/>
+          <w:tcW w:w="6486" w:type="dxa"/>
           <w:tcBorders>
             <w:top w:val="single" w:sz="4" w:space="0" w:color="00000A"/>
             <w:left w:val="single" w:sz="4" w:space="0" w:color="00000A"/>
@@ -2140,7 +2006,7 @@
           </w:tcBorders>
           <w:shd w:fill="FFFFFF" w:val="clear"/>
           <w:tcMar>
-            <w:left w:w="93" w:type="dxa"/>
+            <w:left w:w="83" w:type="dxa"/>
           </w:tcMar>
           <w:vAlign w:val="center"/>
         </w:tcPr>
@@ -2179,7 +2045,7 @@
           </w:tcBorders>
           <w:shd w:fill="FFFFFF" w:val="clear"/>
           <w:tcMar>
-            <w:left w:w="93" w:type="dxa"/>
+            <w:left w:w="83" w:type="dxa"/>
           </w:tcMar>
           <w:vAlign w:val="center"/>
         </w:tcPr>
@@ -3538,6 +3404,18 @@
       <w:lang w:val="pt-BR"/>
     </w:rPr>
   </w:style>
+  <w:style w:type="paragraph" w:styleId="TableContents">
+    <w:name w:val="Table Contents"/>
+    <w:basedOn w:val="Normal"/>
+    <w:pPr/>
+    <w:rPr/>
+  </w:style>
+  <w:style w:type="paragraph" w:styleId="TableHeading">
+    <w:name w:val="Table Heading"/>
+    <w:basedOn w:val="TableContents"/>
+    <w:pPr/>
+    <w:rPr/>
+  </w:style>
   <w:style w:type="numbering" w:styleId="NoList" w:default="1">
     <w:name w:val="No List"/>
     <w:uiPriority w:val="99"/>

</xml_diff>